<commit_message>
Docker setup and CORS backend config
</commit_message>
<xml_diff>
--- a/Project Plan.docx
+++ b/Project Plan.docx
@@ -889,10 +889,7 @@
               <w:pStyle w:val="Tabelbody"/>
             </w:pPr>
             <w:r>
-              <w:t>Initial Draft</w:t>
-            </w:r>
-            <w:r>
-              <w:t xml:space="preserve"> + small modifications</w:t>
+              <w:t>Initial Draft + small modifications</w:t>
             </w:r>
           </w:p>
         </w:tc>
@@ -1154,10 +1151,7 @@
               <w:pStyle w:val="Tabelbody"/>
             </w:pPr>
             <w:r>
-              <w:t>0.</w:t>
-            </w:r>
-            <w:r>
-              <w:t>2</w:t>
+              <w:t>0.2</w:t>
             </w:r>
           </w:p>
         </w:tc>
@@ -1170,13 +1164,7 @@
               <w:pStyle w:val="Tabelbody"/>
             </w:pPr>
             <w:r>
-              <w:t>0</w:t>
-            </w:r>
-            <w:r>
-              <w:t>6</w:t>
-            </w:r>
-            <w:r>
-              <w:t>.09.2024</w:t>
+              <w:t>06.09.2024</w:t>
             </w:r>
           </w:p>
         </w:tc>
@@ -4975,7 +4963,7 @@
           <w:lang w:val="ro-RO"/>
         </w:rPr>
         <w:pict w14:anchorId="3C2AEF62">
-          <v:rect id="_x0000_i1061" style="width:0;height:1.5pt" o:hralign="center" o:hrstd="t" o:hr="t" fillcolor="#a0a0a0" stroked="f"/>
+          <v:rect id="_x0000_i1025" style="width:0;height:1.5pt" o:hralign="center" o:hrstd="t" o:hr="t" fillcolor="#a0a0a0" stroked="f"/>
         </w:pict>
       </w:r>
     </w:p>
@@ -5260,7 +5248,7 @@
           <w:lang w:val="ro-RO"/>
         </w:rPr>
         <w:pict w14:anchorId="562E62A9">
-          <v:rect id="_x0000_i1062" style="width:0;height:1.5pt" o:hralign="center" o:hrstd="t" o:hr="t" fillcolor="#a0a0a0" stroked="f"/>
+          <v:rect id="_x0000_i1026" style="width:0;height:1.5pt" o:hralign="center" o:hrstd="t" o:hr="t" fillcolor="#a0a0a0" stroked="f"/>
         </w:pict>
       </w:r>
     </w:p>
@@ -5549,7 +5537,7 @@
           <w:lang w:val="ro-RO"/>
         </w:rPr>
         <w:pict w14:anchorId="4C8BC1FD">
-          <v:rect id="_x0000_i1063" style="width:0;height:1.5pt" o:hralign="center" o:hrstd="t" o:hr="t" fillcolor="#a0a0a0" stroked="f"/>
+          <v:rect id="_x0000_i1027" style="width:0;height:1.5pt" o:hralign="center" o:hrstd="t" o:hr="t" fillcolor="#a0a0a0" stroked="f"/>
         </w:pict>
       </w:r>
     </w:p>
@@ -5836,7 +5824,7 @@
           <w:lang w:val="ro-RO"/>
         </w:rPr>
         <w:pict w14:anchorId="289DE386">
-          <v:rect id="_x0000_i1064" style="width:0;height:1.5pt" o:hralign="center" o:hrstd="t" o:hr="t" fillcolor="#a0a0a0" stroked="f"/>
+          <v:rect id="_x0000_i1028" style="width:0;height:1.5pt" o:hralign="center" o:hrstd="t" o:hr="t" fillcolor="#a0a0a0" stroked="f"/>
         </w:pict>
       </w:r>
     </w:p>
@@ -6122,7 +6110,7 @@
           <w:lang w:val="ro-RO"/>
         </w:rPr>
         <w:pict w14:anchorId="4C2E52A3">
-          <v:rect id="_x0000_i1065" style="width:0;height:1.5pt" o:hralign="center" o:hrstd="t" o:hr="t" fillcolor="#a0a0a0" stroked="f"/>
+          <v:rect id="_x0000_i1029" style="width:0;height:1.5pt" o:hralign="center" o:hrstd="t" o:hr="t" fillcolor="#a0a0a0" stroked="f"/>
         </w:pict>
       </w:r>
     </w:p>
@@ -7427,7 +7415,7 @@
           <w:szCs w:val="24"/>
           <w:lang w:val="ro-RO" w:eastAsia="ro-RO"/>
         </w:rPr>
-        <w:t xml:space="preserve"> will be used for version control, with a branching strategy that includes feature branches, development, and master branches.</w:t>
+        <w:t xml:space="preserve"> will be used for version control, with a branching strategy that includes development and master branches.</w:t>
       </w:r>
     </w:p>
     <w:p>
@@ -13845,6 +13833,7 @@
   <w:style w:type="character" w:default="1" w:styleId="DefaultParagraphFont">
     <w:name w:val="Default Paragraph Font"/>
     <w:uiPriority w:val="1"/>
+    <w:semiHidden/>
     <w:unhideWhenUsed/>
   </w:style>
   <w:style w:type="table" w:default="1" w:styleId="TableNormal">
@@ -14568,21 +14557,10 @@
 </file>
 
 <file path=customXml/item1.xml><?xml version="1.0" encoding="utf-8"?>
-<?mso-contentType ?>
-<FormTemplates xmlns="http://schemas.microsoft.com/sharepoint/v3/contenttype/forms">
-  <Display>DocumentLibraryForm</Display>
-  <Edit>DocumentLibraryForm</Edit>
-  <New>DocumentLibraryForm</New>
-</FormTemplates>
+<b:Sources xmlns:b="http://schemas.openxmlformats.org/officeDocument/2006/bibliography" xmlns="http://schemas.openxmlformats.org/officeDocument/2006/bibliography" SelectedStyle="\APASixthEditionOfficeOnline.xsl" StyleName="APA" Version="6"/>
 </file>
 
 <file path=customXml/item2.xml><?xml version="1.0" encoding="utf-8"?>
-<p:properties xmlns:p="http://schemas.microsoft.com/office/2006/metadata/properties" xmlns:xsi="http://www.w3.org/2001/XMLSchema-instance" xmlns:pc="http://schemas.microsoft.com/office/infopath/2007/PartnerControls">
-  <documentManagement/>
-</p:properties>
-</file>
-
-<file path=customXml/item3.xml><?xml version="1.0" encoding="utf-8"?>
 <ct:contentTypeSchema xmlns:ct="http://schemas.microsoft.com/office/2006/metadata/contentType" xmlns:ma="http://schemas.microsoft.com/office/2006/metadata/properties/metaAttributes" ct:_="" ma:_="" ma:contentTypeName="Document" ma:contentTypeID="0x0101004A6938A6D16A9F41A168DCB1E561FC37" ma:contentTypeVersion="0" ma:contentTypeDescription="Create a new document." ma:contentTypeScope="" ma:versionID="a301393c779a92aaeb722f4b266d6b84">
   <xsd:schema xmlns:xsd="http://www.w3.org/2001/XMLSchema" xmlns:xs="http://www.w3.org/2001/XMLSchema" xmlns:p="http://schemas.microsoft.com/office/2006/metadata/properties" targetNamespace="http://schemas.microsoft.com/office/2006/metadata/properties" ma:root="true" ma:fieldsID="067e30616eeadeb776f014c5fbcfd813">
     <xsd:element name="properties">
@@ -14696,28 +14674,30 @@
 </ct:contentTypeSchema>
 </file>
 
+<file path=customXml/item3.xml><?xml version="1.0" encoding="utf-8"?>
+<p:properties xmlns:p="http://schemas.microsoft.com/office/2006/metadata/properties" xmlns:xsi="http://www.w3.org/2001/XMLSchema-instance" xmlns:pc="http://schemas.microsoft.com/office/infopath/2007/PartnerControls">
+  <documentManagement/>
+</p:properties>
+</file>
+
 <file path=customXml/item4.xml><?xml version="1.0" encoding="utf-8"?>
-<b:Sources xmlns:b="http://schemas.openxmlformats.org/officeDocument/2006/bibliography" xmlns="http://schemas.openxmlformats.org/officeDocument/2006/bibliography" SelectedStyle="\APASixthEditionOfficeOnline.xsl" StyleName="APA" Version="6"/>
+<?mso-contentType ?>
+<FormTemplates xmlns="http://schemas.microsoft.com/sharepoint/v3/contenttype/forms">
+  <Display>DocumentLibraryForm</Display>
+  <Edit>DocumentLibraryForm</Edit>
+  <New>DocumentLibraryForm</New>
+</FormTemplates>
 </file>
 
 <file path=customXml/itemProps1.xml><?xml version="1.0" encoding="utf-8"?>
-<ds:datastoreItem xmlns:ds="http://schemas.openxmlformats.org/officeDocument/2006/customXml" ds:itemID="{8D559B33-4825-405B-ACEB-6F229225D325}">
+<ds:datastoreItem xmlns:ds="http://schemas.openxmlformats.org/officeDocument/2006/customXml" ds:itemID="{AED06569-D703-4CEB-98AE-08845890B420}">
   <ds:schemaRefs>
-    <ds:schemaRef ds:uri="http://schemas.microsoft.com/sharepoint/v3/contenttype/forms"/>
+    <ds:schemaRef ds:uri="http://schemas.openxmlformats.org/officeDocument/2006/bibliography"/>
   </ds:schemaRefs>
 </ds:datastoreItem>
 </file>
 
 <file path=customXml/itemProps2.xml><?xml version="1.0" encoding="utf-8"?>
-<ds:datastoreItem xmlns:ds="http://schemas.openxmlformats.org/officeDocument/2006/customXml" ds:itemID="{AC94A26D-82EB-45B7-AEA3-129FBDD1FCEB}">
-  <ds:schemaRefs>
-    <ds:schemaRef ds:uri="http://schemas.microsoft.com/office/2006/metadata/properties"/>
-    <ds:schemaRef ds:uri="http://schemas.microsoft.com/office/infopath/2007/PartnerControls"/>
-  </ds:schemaRefs>
-</ds:datastoreItem>
-</file>
-
-<file path=customXml/itemProps3.xml><?xml version="1.0" encoding="utf-8"?>
 <ds:datastoreItem xmlns:ds="http://schemas.openxmlformats.org/officeDocument/2006/customXml" ds:itemID="{113DB896-E076-406C-ADC6-3AA564182A16}">
   <ds:schemaRefs>
     <ds:schemaRef ds:uri="http://schemas.microsoft.com/office/2006/metadata/contentType"/>
@@ -14733,10 +14713,19 @@
 </ds:datastoreItem>
 </file>
 
+<file path=customXml/itemProps3.xml><?xml version="1.0" encoding="utf-8"?>
+<ds:datastoreItem xmlns:ds="http://schemas.openxmlformats.org/officeDocument/2006/customXml" ds:itemID="{AC94A26D-82EB-45B7-AEA3-129FBDD1FCEB}">
+  <ds:schemaRefs>
+    <ds:schemaRef ds:uri="http://schemas.microsoft.com/office/2006/metadata/properties"/>
+    <ds:schemaRef ds:uri="http://schemas.microsoft.com/office/infopath/2007/PartnerControls"/>
+  </ds:schemaRefs>
+</ds:datastoreItem>
+</file>
+
 <file path=customXml/itemProps4.xml><?xml version="1.0" encoding="utf-8"?>
-<ds:datastoreItem xmlns:ds="http://schemas.openxmlformats.org/officeDocument/2006/customXml" ds:itemID="{AED06569-D703-4CEB-98AE-08845890B420}">
+<ds:datastoreItem xmlns:ds="http://schemas.openxmlformats.org/officeDocument/2006/customXml" ds:itemID="{8D559B33-4825-405B-ACEB-6F229225D325}">
   <ds:schemaRefs>
-    <ds:schemaRef ds:uri="http://schemas.openxmlformats.org/officeDocument/2006/bibliography"/>
+    <ds:schemaRef ds:uri="http://schemas.microsoft.com/sharepoint/v3/contenttype/forms"/>
   </ds:schemaRefs>
 </ds:datastoreItem>
 </file>
</xml_diff>

<commit_message>
docccumentation update and test update
</commit_message>
<xml_diff>
--- a/Project Plan.docx
+++ b/Project Plan.docx
@@ -1,6 +1,6 @@
 
 <file path=word/document.xml><?xml version="1.0" encoding="utf-8"?>
-<w:document xmlns:wpc="http://schemas.microsoft.com/office/word/2010/wordprocessingCanvas" xmlns:cx="http://schemas.microsoft.com/office/drawing/2014/chartex" xmlns:cx1="http://schemas.microsoft.com/office/drawing/2015/9/8/chartex" xmlns:cx2="http://schemas.microsoft.com/office/drawing/2015/10/21/chartex" xmlns:cx3="http://schemas.microsoft.com/office/drawing/2016/5/9/chartex" xmlns:cx4="http://schemas.microsoft.com/office/drawing/2016/5/10/chartex" xmlns:cx5="http://schemas.microsoft.com/office/drawing/2016/5/11/chartex" xmlns:cx6="http://schemas.microsoft.com/office/drawing/2016/5/12/chartex" xmlns:cx7="http://schemas.microsoft.com/office/drawing/2016/5/13/chartex" xmlns:cx8="http://schemas.microsoft.com/office/drawing/2016/5/14/chartex" xmlns:mc="http://schemas.openxmlformats.org/markup-compatibility/2006" xmlns:aink="http://schemas.microsoft.com/office/drawing/2016/ink" xmlns:am3d="http://schemas.microsoft.com/office/drawing/2017/model3d" xmlns:o="urn:schemas-microsoft-com:office:office" xmlns:oel="http://schemas.microsoft.com/office/2019/extlst" xmlns:r="http://schemas.openxmlformats.org/officeDocument/2006/relationships" xmlns:m="http://schemas.openxmlformats.org/officeDocument/2006/math" xmlns:v="urn:schemas-microsoft-com:vml" xmlns:wp14="http://schemas.microsoft.com/office/word/2010/wordprocessingDrawing" xmlns:wp="http://schemas.openxmlformats.org/drawingml/2006/wordprocessingDrawing" xmlns:w10="urn:schemas-microsoft-com:office:word" xmlns:w="http://schemas.openxmlformats.org/wordprocessingml/2006/main" xmlns:w14="http://schemas.microsoft.com/office/word/2010/wordml" xmlns:w15="http://schemas.microsoft.com/office/word/2012/wordml" xmlns:w16cex="http://schemas.microsoft.com/office/word/2018/wordml/cex" xmlns:w16cid="http://schemas.microsoft.com/office/word/2016/wordml/cid" xmlns:w16="http://schemas.microsoft.com/office/word/2018/wordml" xmlns:w16du="http://schemas.microsoft.com/office/word/2023/wordml/word16du" xmlns:w16sdtdh="http://schemas.microsoft.com/office/word/2020/wordml/sdtdatahash" xmlns:w16se="http://schemas.microsoft.com/office/word/2015/wordml/symex" xmlns:wpg="http://schemas.microsoft.com/office/word/2010/wordprocessingGroup" xmlns:wpi="http://schemas.microsoft.com/office/word/2010/wordprocessingInk" xmlns:wne="http://schemas.microsoft.com/office/word/2006/wordml" xmlns:wps="http://schemas.microsoft.com/office/word/2010/wordprocessingShape" mc:Ignorable="w14 w15 w16se w16cid w16 w16cex w16sdtdh w16du wp14">
+<w:document xmlns:wpc="http://schemas.microsoft.com/office/word/2010/wordprocessingCanvas" xmlns:cx="http://schemas.microsoft.com/office/drawing/2014/chartex" xmlns:cx1="http://schemas.microsoft.com/office/drawing/2015/9/8/chartex" xmlns:cx2="http://schemas.microsoft.com/office/drawing/2015/10/21/chartex" xmlns:cx3="http://schemas.microsoft.com/office/drawing/2016/5/9/chartex" xmlns:cx4="http://schemas.microsoft.com/office/drawing/2016/5/10/chartex" xmlns:cx5="http://schemas.microsoft.com/office/drawing/2016/5/11/chartex" xmlns:cx6="http://schemas.microsoft.com/office/drawing/2016/5/12/chartex" xmlns:cx7="http://schemas.microsoft.com/office/drawing/2016/5/13/chartex" xmlns:cx8="http://schemas.microsoft.com/office/drawing/2016/5/14/chartex" xmlns:mc="http://schemas.openxmlformats.org/markup-compatibility/2006" xmlns:aink="http://schemas.microsoft.com/office/drawing/2016/ink" xmlns:am3d="http://schemas.microsoft.com/office/drawing/2017/model3d" xmlns:o="urn:schemas-microsoft-com:office:office" xmlns:oel="http://schemas.microsoft.com/office/2019/extlst" xmlns:r="http://schemas.openxmlformats.org/officeDocument/2006/relationships" xmlns:m="http://schemas.openxmlformats.org/officeDocument/2006/math" xmlns:v="urn:schemas-microsoft-com:vml" xmlns:wp14="http://schemas.microsoft.com/office/word/2010/wordprocessingDrawing" xmlns:wp="http://schemas.openxmlformats.org/drawingml/2006/wordprocessingDrawing" xmlns:w10="urn:schemas-microsoft-com:office:word" xmlns:w="http://schemas.openxmlformats.org/wordprocessingml/2006/main" xmlns:w14="http://schemas.microsoft.com/office/word/2010/wordml" xmlns:w15="http://schemas.microsoft.com/office/word/2012/wordml" xmlns:w16cex="http://schemas.microsoft.com/office/word/2018/wordml/cex" xmlns:w16cid="http://schemas.microsoft.com/office/word/2016/wordml/cid" xmlns:w16="http://schemas.microsoft.com/office/word/2018/wordml" xmlns:w16du="http://schemas.microsoft.com/office/word/2023/wordml/word16du" xmlns:w16sdtdh="http://schemas.microsoft.com/office/word/2020/wordml/sdtdatahash" xmlns:w16sdtfl="http://schemas.microsoft.com/office/word/2024/wordml/sdtformatlock" xmlns:w16se="http://schemas.microsoft.com/office/word/2015/wordml/symex" xmlns:wpg="http://schemas.microsoft.com/office/word/2010/wordprocessingGroup" xmlns:wpi="http://schemas.microsoft.com/office/word/2010/wordprocessingInk" xmlns:wne="http://schemas.microsoft.com/office/word/2006/wordml" xmlns:wps="http://schemas.microsoft.com/office/word/2010/wordprocessingShape" mc:Ignorable="w14 w15 w16se w16cid w16 w16cex w16sdtdh w16sdtfl w16du wp14">
   <w:body>
     <w:p/>
     <w:p/>
@@ -303,7 +303,7 @@
                 <w:color w:val="353F49"/>
                 <w:szCs w:val="20"/>
               </w:rPr>
-              <w:t>06</w:t>
+              <w:t>16.01</w:t>
             </w:r>
             <w:r>
               <w:rPr>
@@ -312,7 +312,16 @@
                 <w:color w:val="353F49"/>
                 <w:szCs w:val="20"/>
               </w:rPr>
-              <w:t>.09.2024</w:t>
+              <w:t>.202</w:t>
+            </w:r>
+            <w:r>
+              <w:rPr>
+                <w:rFonts w:cs="Arial"/>
+                <w:b/>
+                <w:color w:val="353F49"/>
+                <w:szCs w:val="20"/>
+              </w:rPr>
+              <w:t>5</w:t>
             </w:r>
           </w:p>
         </w:tc>
@@ -389,16 +398,7 @@
                 <w:color w:val="353F49"/>
                 <w:szCs w:val="20"/>
               </w:rPr>
-              <w:t>0.</w:t>
-            </w:r>
-            <w:r>
-              <w:rPr>
-                <w:rFonts w:cs="Arial"/>
-                <w:b/>
-                <w:color w:val="353F49"/>
-                <w:szCs w:val="20"/>
-              </w:rPr>
-              <w:t>2</w:t>
+              <w:t>1.0</w:t>
             </w:r>
           </w:p>
         </w:tc>
@@ -484,7 +484,7 @@
                 <w:color w:val="353F49"/>
                 <w:szCs w:val="20"/>
               </w:rPr>
-              <w:t>Draft</w:t>
+              <w:t>Final</w:t>
             </w:r>
           </w:p>
         </w:tc>
@@ -579,9 +579,82 @@
     </w:p>
     <w:p>
       <w:pPr>
+        <w:spacing w:after="200" w:line="276" w:lineRule="auto"/>
+        <w:rPr>
+          <w:iCs/>
+          <w:sz w:val="22"/>
+        </w:rPr>
+      </w:pPr>
+    </w:p>
+    <w:p>
+      <w:pPr>
+        <w:spacing w:after="200" w:line="276" w:lineRule="auto"/>
+        <w:rPr>
+          <w:iCs/>
+          <w:sz w:val="22"/>
+        </w:rPr>
+      </w:pPr>
+    </w:p>
+    <w:p>
+      <w:pPr>
+        <w:spacing w:after="200" w:line="276" w:lineRule="auto"/>
+        <w:rPr>
+          <w:iCs/>
+          <w:sz w:val="22"/>
+        </w:rPr>
+      </w:pPr>
+    </w:p>
+    <w:p>
+      <w:pPr>
+        <w:spacing w:after="200" w:line="276" w:lineRule="auto"/>
+        <w:rPr>
+          <w:iCs/>
+          <w:sz w:val="22"/>
+        </w:rPr>
+      </w:pPr>
+    </w:p>
+    <w:p>
+      <w:pPr>
+        <w:spacing w:after="200" w:line="276" w:lineRule="auto"/>
+        <w:rPr>
+          <w:iCs/>
+          <w:sz w:val="22"/>
+        </w:rPr>
+      </w:pPr>
+    </w:p>
+    <w:p>
+      <w:pPr>
+        <w:spacing w:after="200" w:line="276" w:lineRule="auto"/>
+        <w:rPr>
+          <w:iCs/>
+          <w:sz w:val="22"/>
+        </w:rPr>
+      </w:pPr>
+    </w:p>
+    <w:p>
+      <w:pPr>
+        <w:spacing w:after="200" w:line="276" w:lineRule="auto"/>
+        <w:rPr>
+          <w:iCs/>
+          <w:sz w:val="22"/>
+        </w:rPr>
+      </w:pPr>
+    </w:p>
+    <w:p>
+      <w:pPr>
+        <w:spacing w:after="200" w:line="276" w:lineRule="auto"/>
+        <w:rPr>
+          <w:iCs/>
+          <w:sz w:val="22"/>
+        </w:rPr>
+      </w:pPr>
+    </w:p>
+    <w:p>
+      <w:pPr>
         <w:pStyle w:val="Heading4"/>
       </w:pPr>
       <w:r>
+        <w:lastRenderedPageBreak/>
         <w:t>Version history</w:t>
       </w:r>
     </w:p>
@@ -830,6 +903,7 @@
           <w:p>
             <w:pPr>
               <w:pStyle w:val="Tabelbody"/>
+              <w:jc w:val="center"/>
             </w:pPr>
             <w:r>
               <w:t>Draft</w:t>
@@ -863,7 +937,10 @@
               <w:pStyle w:val="Tabelbody"/>
             </w:pPr>
             <w:r>
-              <w:t>06.09.2024</w:t>
+              <w:t>11.10</w:t>
+            </w:r>
+            <w:r>
+              <w:t>.2024</w:t>
             </w:r>
           </w:p>
         </w:tc>
@@ -889,7 +966,7 @@
               <w:pStyle w:val="Tabelbody"/>
             </w:pPr>
             <w:r>
-              <w:t>Initial Draft + small modifications</w:t>
+              <w:t>Initial Draft + modifications</w:t>
             </w:r>
           </w:p>
         </w:tc>
@@ -900,6 +977,7 @@
           <w:p>
             <w:pPr>
               <w:pStyle w:val="Tabelbody"/>
+              <w:jc w:val="center"/>
             </w:pPr>
             <w:r>
               <w:t>Draft</w:t>
@@ -919,6 +997,9 @@
             <w:pPr>
               <w:pStyle w:val="Tabelbody"/>
             </w:pPr>
+            <w:r>
+              <w:t>0.3</w:t>
+            </w:r>
           </w:p>
         </w:tc>
         <w:tc>
@@ -929,6 +1010,9 @@
             <w:pPr>
               <w:pStyle w:val="Tabelbody"/>
             </w:pPr>
+            <w:r>
+              <w:t>08.11.2024</w:t>
+            </w:r>
           </w:p>
         </w:tc>
         <w:tc>
@@ -939,6 +1023,9 @@
             <w:pPr>
               <w:pStyle w:val="Tabelbody"/>
             </w:pPr>
+            <w:r>
+              <w:t>Alexandru Mazilu</w:t>
+            </w:r>
           </w:p>
         </w:tc>
         <w:tc>
@@ -949,6 +1036,9 @@
             <w:pPr>
               <w:pStyle w:val="Tabelbody"/>
             </w:pPr>
+            <w:r>
+              <w:t>Basic endpoints for user and authentication &amp; authorization and sonarqube</w:t>
+            </w:r>
           </w:p>
         </w:tc>
         <w:tc>
@@ -958,7 +1048,224 @@
           <w:p>
             <w:pPr>
               <w:pStyle w:val="Tabelbody"/>
+              <w:jc w:val="center"/>
             </w:pPr>
+            <w:r>
+              <w:t>Draft</w:t>
+            </w:r>
+          </w:p>
+        </w:tc>
+      </w:tr>
+      <w:tr>
+        <w:trPr>
+          <w:trHeight w:val="340"/>
+        </w:trPr>
+        <w:tc>
+          <w:tcPr>
+            <w:tcW w:w="1134" w:type="dxa"/>
+          </w:tcPr>
+          <w:p>
+            <w:pPr>
+              <w:pStyle w:val="Tabelbody"/>
+            </w:pPr>
+            <w:r>
+              <w:t>0.4</w:t>
+            </w:r>
+          </w:p>
+        </w:tc>
+        <w:tc>
+          <w:tcPr>
+            <w:tcW w:w="1276" w:type="dxa"/>
+          </w:tcPr>
+          <w:p>
+            <w:pPr>
+              <w:pStyle w:val="Tabelbody"/>
+            </w:pPr>
+            <w:r>
+              <w:t>29.11.2024</w:t>
+            </w:r>
+          </w:p>
+        </w:tc>
+        <w:tc>
+          <w:tcPr>
+            <w:tcW w:w="1701" w:type="dxa"/>
+          </w:tcPr>
+          <w:p>
+            <w:pPr>
+              <w:pStyle w:val="Tabelbody"/>
+            </w:pPr>
+            <w:r>
+              <w:t>Alexandru Mazilu</w:t>
+            </w:r>
+          </w:p>
+        </w:tc>
+        <w:tc>
+          <w:tcPr>
+            <w:tcW w:w="3402" w:type="dxa"/>
+          </w:tcPr>
+          <w:p>
+            <w:pPr>
+              <w:pStyle w:val="Tabelbody"/>
+            </w:pPr>
+            <w:r>
+              <w:t>Endpoints for user and workout + front-end</w:t>
+            </w:r>
+          </w:p>
+        </w:tc>
+        <w:tc>
+          <w:tcPr>
+            <w:tcW w:w="1843" w:type="dxa"/>
+          </w:tcPr>
+          <w:p>
+            <w:pPr>
+              <w:pStyle w:val="Tabelbody"/>
+              <w:jc w:val="center"/>
+            </w:pPr>
+            <w:r>
+              <w:t>Draft</w:t>
+            </w:r>
+          </w:p>
+        </w:tc>
+      </w:tr>
+      <w:tr>
+        <w:trPr>
+          <w:trHeight w:val="340"/>
+        </w:trPr>
+        <w:tc>
+          <w:tcPr>
+            <w:tcW w:w="1134" w:type="dxa"/>
+          </w:tcPr>
+          <w:p>
+            <w:pPr>
+              <w:pStyle w:val="Tabelbody"/>
+            </w:pPr>
+            <w:r>
+              <w:t>0.5</w:t>
+            </w:r>
+          </w:p>
+        </w:tc>
+        <w:tc>
+          <w:tcPr>
+            <w:tcW w:w="1276" w:type="dxa"/>
+          </w:tcPr>
+          <w:p>
+            <w:pPr>
+              <w:pStyle w:val="Tabelbody"/>
+            </w:pPr>
+            <w:r>
+              <w:t>06.12.2024</w:t>
+            </w:r>
+          </w:p>
+        </w:tc>
+        <w:tc>
+          <w:tcPr>
+            <w:tcW w:w="1701" w:type="dxa"/>
+          </w:tcPr>
+          <w:p>
+            <w:pPr>
+              <w:pStyle w:val="Tabelbody"/>
+            </w:pPr>
+            <w:r>
+              <w:t>Alexandru Mazilu</w:t>
+            </w:r>
+          </w:p>
+        </w:tc>
+        <w:tc>
+          <w:tcPr>
+            <w:tcW w:w="3402" w:type="dxa"/>
+          </w:tcPr>
+          <w:p>
+            <w:pPr>
+              <w:pStyle w:val="Tabelbody"/>
+            </w:pPr>
+            <w:r>
+              <w:t>Endpoints for user,exercises,workout, web-sockets and front-end implementation and unit tests finished</w:t>
+            </w:r>
+          </w:p>
+        </w:tc>
+        <w:tc>
+          <w:tcPr>
+            <w:tcW w:w="1843" w:type="dxa"/>
+          </w:tcPr>
+          <w:p>
+            <w:pPr>
+              <w:pStyle w:val="Tabelbody"/>
+              <w:jc w:val="center"/>
+            </w:pPr>
+            <w:r>
+              <w:t>Pre-Release</w:t>
+            </w:r>
+          </w:p>
+        </w:tc>
+      </w:tr>
+      <w:tr>
+        <w:trPr>
+          <w:trHeight w:val="340"/>
+        </w:trPr>
+        <w:tc>
+          <w:tcPr>
+            <w:tcW w:w="1134" w:type="dxa"/>
+          </w:tcPr>
+          <w:p>
+            <w:pPr>
+              <w:pStyle w:val="Tabelbody"/>
+            </w:pPr>
+            <w:r>
+              <w:t>1.0</w:t>
+            </w:r>
+          </w:p>
+        </w:tc>
+        <w:tc>
+          <w:tcPr>
+            <w:tcW w:w="1276" w:type="dxa"/>
+          </w:tcPr>
+          <w:p>
+            <w:pPr>
+              <w:pStyle w:val="Tabelbody"/>
+            </w:pPr>
+            <w:r>
+              <w:t>16.01.2025</w:t>
+            </w:r>
+          </w:p>
+        </w:tc>
+        <w:tc>
+          <w:tcPr>
+            <w:tcW w:w="1701" w:type="dxa"/>
+          </w:tcPr>
+          <w:p>
+            <w:pPr>
+              <w:pStyle w:val="Tabelbody"/>
+            </w:pPr>
+            <w:r>
+              <w:t>Alexandru Mazilu</w:t>
+            </w:r>
+          </w:p>
+        </w:tc>
+        <w:tc>
+          <w:tcPr>
+            <w:tcW w:w="3402" w:type="dxa"/>
+          </w:tcPr>
+          <w:p>
+            <w:pPr>
+              <w:pStyle w:val="Tabelbody"/>
+            </w:pPr>
+            <w:r>
+              <w:t>Endpoints for user,exercises,workout,trainer-user,booking,statistics, filtering and front-end implementation + integration tests, e2e tests, deployment in pipeline</w:t>
+            </w:r>
+          </w:p>
+        </w:tc>
+        <w:tc>
+          <w:tcPr>
+            <w:tcW w:w="1843" w:type="dxa"/>
+          </w:tcPr>
+          <w:p>
+            <w:pPr>
+              <w:pStyle w:val="Tabelbody"/>
+              <w:jc w:val="center"/>
+            </w:pPr>
+            <w:r>
+              <w:t>Release</w:t>
+            </w:r>
           </w:p>
         </w:tc>
       </w:tr>
@@ -1093,8 +1400,14 @@
           <w:p>
             <w:pPr>
               <w:pStyle w:val="Tabelbody"/>
+              <w:rPr>
+                <w:sz w:val="20"/>
+              </w:rPr>
             </w:pPr>
             <w:r>
+              <w:rPr>
+                <w:sz w:val="20"/>
+              </w:rPr>
               <w:t>0.1</w:t>
             </w:r>
           </w:p>
@@ -1106,8 +1419,14 @@
           <w:p>
             <w:pPr>
               <w:pStyle w:val="Tabelbody"/>
+              <w:rPr>
+                <w:sz w:val="20"/>
+              </w:rPr>
             </w:pPr>
             <w:r>
+              <w:rPr>
+                <w:sz w:val="20"/>
+              </w:rPr>
               <w:t>04.09.2024</w:t>
             </w:r>
           </w:p>
@@ -1121,19 +1440,15 @@
               <w:pStyle w:val="Tabelbody"/>
               <w:rPr>
                 <w:iCs/>
+                <w:sz w:val="20"/>
               </w:rPr>
             </w:pPr>
             <w:r>
               <w:rPr>
                 <w:iCs/>
-              </w:rPr>
-              <w:t>Jordan Mitchell (CEO</w:t>
-            </w:r>
-            <w:r>
-              <w:rPr>
-                <w:iCs/>
-              </w:rPr>
-              <w:t>)</w:t>
+                <w:sz w:val="20"/>
+              </w:rPr>
+              <w:t>Jordan Mitchell (CEO)</w:t>
             </w:r>
           </w:p>
         </w:tc>
@@ -1149,8 +1464,14 @@
           <w:p>
             <w:pPr>
               <w:pStyle w:val="Tabelbody"/>
+              <w:rPr>
+                <w:sz w:val="20"/>
+              </w:rPr>
             </w:pPr>
             <w:r>
+              <w:rPr>
+                <w:sz w:val="20"/>
+              </w:rPr>
               <w:t>0.2</w:t>
             </w:r>
           </w:p>
@@ -1162,9 +1483,15 @@
           <w:p>
             <w:pPr>
               <w:pStyle w:val="Tabelbody"/>
+              <w:rPr>
+                <w:sz w:val="20"/>
+              </w:rPr>
             </w:pPr>
             <w:r>
-              <w:t>06.09.2024</w:t>
+              <w:rPr>
+                <w:sz w:val="20"/>
+              </w:rPr>
+              <w:t>11.10.2024</w:t>
             </w:r>
           </w:p>
         </w:tc>
@@ -1175,18 +1502,272 @@
           <w:p>
             <w:pPr>
               <w:pStyle w:val="Tabelbody"/>
+              <w:rPr>
+                <w:sz w:val="20"/>
+              </w:rPr>
             </w:pPr>
             <w:r>
               <w:rPr>
                 <w:iCs/>
-              </w:rPr>
-              <w:t>Jordan Mitchell (CEO</w:t>
-            </w:r>
-            <w:r>
+                <w:sz w:val="20"/>
+              </w:rPr>
+              <w:t>Jordan Mitchell (CEO)</w:t>
+            </w:r>
+          </w:p>
+        </w:tc>
+      </w:tr>
+      <w:tr>
+        <w:trPr>
+          <w:trHeight w:val="340"/>
+        </w:trPr>
+        <w:tc>
+          <w:tcPr>
+            <w:tcW w:w="1134" w:type="dxa"/>
+          </w:tcPr>
+          <w:p>
+            <w:pPr>
+              <w:pStyle w:val="Tabelbody"/>
+              <w:rPr>
+                <w:sz w:val="20"/>
+              </w:rPr>
+            </w:pPr>
+            <w:r>
+              <w:rPr>
+                <w:sz w:val="20"/>
+              </w:rPr>
+              <w:t>0.3</w:t>
+            </w:r>
+          </w:p>
+        </w:tc>
+        <w:tc>
+          <w:tcPr>
+            <w:tcW w:w="1276" w:type="dxa"/>
+          </w:tcPr>
+          <w:p>
+            <w:pPr>
+              <w:pStyle w:val="Tabelbody"/>
+              <w:rPr>
+                <w:sz w:val="20"/>
+              </w:rPr>
+            </w:pPr>
+            <w:r>
+              <w:rPr>
+                <w:sz w:val="20"/>
+              </w:rPr>
+              <w:t>08.11.2024</w:t>
+            </w:r>
+          </w:p>
+        </w:tc>
+        <w:tc>
+          <w:tcPr>
+            <w:tcW w:w="6946" w:type="dxa"/>
+          </w:tcPr>
+          <w:p>
+            <w:pPr>
+              <w:pStyle w:val="Tabelbody"/>
               <w:rPr>
                 <w:iCs/>
-              </w:rPr>
-              <w:t>)</w:t>
+                <w:sz w:val="20"/>
+              </w:rPr>
+            </w:pPr>
+            <w:r>
+              <w:rPr>
+                <w:iCs/>
+                <w:sz w:val="20"/>
+              </w:rPr>
+              <w:t>Jordan Mitchell (CEO)</w:t>
+            </w:r>
+          </w:p>
+        </w:tc>
+      </w:tr>
+      <w:tr>
+        <w:trPr>
+          <w:trHeight w:val="340"/>
+        </w:trPr>
+        <w:tc>
+          <w:tcPr>
+            <w:tcW w:w="1134" w:type="dxa"/>
+          </w:tcPr>
+          <w:p>
+            <w:pPr>
+              <w:pStyle w:val="Tabelbody"/>
+              <w:rPr>
+                <w:sz w:val="20"/>
+              </w:rPr>
+            </w:pPr>
+            <w:r>
+              <w:rPr>
+                <w:sz w:val="20"/>
+              </w:rPr>
+              <w:t>0.4</w:t>
+            </w:r>
+          </w:p>
+        </w:tc>
+        <w:tc>
+          <w:tcPr>
+            <w:tcW w:w="1276" w:type="dxa"/>
+          </w:tcPr>
+          <w:p>
+            <w:pPr>
+              <w:pStyle w:val="Tabelbody"/>
+              <w:rPr>
+                <w:sz w:val="20"/>
+              </w:rPr>
+            </w:pPr>
+            <w:r>
+              <w:rPr>
+                <w:sz w:val="20"/>
+              </w:rPr>
+              <w:t>29.11.2024</w:t>
+            </w:r>
+          </w:p>
+        </w:tc>
+        <w:tc>
+          <w:tcPr>
+            <w:tcW w:w="6946" w:type="dxa"/>
+          </w:tcPr>
+          <w:p>
+            <w:pPr>
+              <w:pStyle w:val="Tabelbody"/>
+              <w:rPr>
+                <w:iCs/>
+                <w:sz w:val="20"/>
+              </w:rPr>
+            </w:pPr>
+            <w:r>
+              <w:rPr>
+                <w:iCs/>
+                <w:sz w:val="20"/>
+              </w:rPr>
+              <w:t>Jordan Mitchell (CEO)</w:t>
+            </w:r>
+          </w:p>
+        </w:tc>
+      </w:tr>
+      <w:tr>
+        <w:trPr>
+          <w:trHeight w:val="340"/>
+        </w:trPr>
+        <w:tc>
+          <w:tcPr>
+            <w:tcW w:w="1134" w:type="dxa"/>
+          </w:tcPr>
+          <w:p>
+            <w:pPr>
+              <w:pStyle w:val="Tabelbody"/>
+              <w:rPr>
+                <w:sz w:val="20"/>
+              </w:rPr>
+            </w:pPr>
+            <w:r>
+              <w:rPr>
+                <w:sz w:val="20"/>
+              </w:rPr>
+              <w:t>0.5</w:t>
+            </w:r>
+          </w:p>
+        </w:tc>
+        <w:tc>
+          <w:tcPr>
+            <w:tcW w:w="1276" w:type="dxa"/>
+          </w:tcPr>
+          <w:p>
+            <w:pPr>
+              <w:pStyle w:val="Tabelbody"/>
+              <w:rPr>
+                <w:sz w:val="20"/>
+              </w:rPr>
+            </w:pPr>
+            <w:r>
+              <w:rPr>
+                <w:sz w:val="20"/>
+              </w:rPr>
+              <w:t>06.12.2024</w:t>
+            </w:r>
+          </w:p>
+        </w:tc>
+        <w:tc>
+          <w:tcPr>
+            <w:tcW w:w="6946" w:type="dxa"/>
+          </w:tcPr>
+          <w:p>
+            <w:pPr>
+              <w:pStyle w:val="Tabelbody"/>
+              <w:rPr>
+                <w:iCs/>
+                <w:sz w:val="20"/>
+              </w:rPr>
+            </w:pPr>
+            <w:r>
+              <w:rPr>
+                <w:iCs/>
+                <w:sz w:val="20"/>
+              </w:rPr>
+              <w:t>Jordan Mitchell (CEO)</w:t>
+            </w:r>
+          </w:p>
+        </w:tc>
+      </w:tr>
+      <w:tr>
+        <w:trPr>
+          <w:trHeight w:val="340"/>
+        </w:trPr>
+        <w:tc>
+          <w:tcPr>
+            <w:tcW w:w="1134" w:type="dxa"/>
+          </w:tcPr>
+          <w:p>
+            <w:pPr>
+              <w:pStyle w:val="Tabelbody"/>
+              <w:rPr>
+                <w:sz w:val="20"/>
+              </w:rPr>
+            </w:pPr>
+            <w:r>
+              <w:rPr>
+                <w:sz w:val="20"/>
+              </w:rPr>
+              <w:t>0.1</w:t>
+            </w:r>
+          </w:p>
+        </w:tc>
+        <w:tc>
+          <w:tcPr>
+            <w:tcW w:w="1276" w:type="dxa"/>
+          </w:tcPr>
+          <w:p>
+            <w:pPr>
+              <w:pStyle w:val="Tabelbody"/>
+              <w:rPr>
+                <w:sz w:val="20"/>
+              </w:rPr>
+            </w:pPr>
+            <w:r>
+              <w:rPr>
+                <w:sz w:val="20"/>
+              </w:rPr>
+              <w:t>04.09.2024</w:t>
+            </w:r>
+          </w:p>
+        </w:tc>
+        <w:tc>
+          <w:tcPr>
+            <w:tcW w:w="6946" w:type="dxa"/>
+          </w:tcPr>
+          <w:p>
+            <w:pPr>
+              <w:pStyle w:val="Tabelbody"/>
+              <w:rPr>
+                <w:iCs/>
+                <w:sz w:val="20"/>
+              </w:rPr>
+            </w:pPr>
+            <w:r>
+              <w:rPr>
+                <w:iCs/>
+                <w:sz w:val="20"/>
+              </w:rPr>
+              <w:t>Jordan Mitchell (CEO)</w:t>
             </w:r>
           </w:p>
         </w:tc>
@@ -1796,20 +2377,17 @@
                 <w:noProof/>
                 <w:webHidden/>
               </w:rPr>
-            </w:r>
-            <w:r>
-              <w:rPr>
+              <w:fldChar w:fldCharType="separate"/>
+            </w:r>
+            <w:r>
+              <w:rPr>
+                <w:b/>
+                <w:bCs/>
                 <w:noProof/>
                 <w:webHidden/>
-              </w:rPr>
-              <w:fldChar w:fldCharType="separate"/>
-            </w:r>
-            <w:r>
-              <w:rPr>
-                <w:noProof/>
-                <w:webHidden/>
-              </w:rPr>
-              <w:t>4</w:t>
+                <w:lang w:val="en-US"/>
+              </w:rPr>
+              <w:t>Error! Bookmark not defined.</w:t>
             </w:r>
             <w:r>
               <w:rPr>
@@ -1904,7 +2482,7 @@
                 <w:noProof/>
                 <w:webHidden/>
               </w:rPr>
-              <w:t>4</w:t>
+              <w:t>5</w:t>
             </w:r>
             <w:r>
               <w:rPr>
@@ -2168,20 +2746,17 @@
                 <w:noProof/>
                 <w:webHidden/>
               </w:rPr>
-            </w:r>
-            <w:r>
-              <w:rPr>
+              <w:fldChar w:fldCharType="separate"/>
+            </w:r>
+            <w:r>
+              <w:rPr>
+                <w:b/>
+                <w:bCs/>
                 <w:noProof/>
                 <w:webHidden/>
-              </w:rPr>
-              <w:fldChar w:fldCharType="separate"/>
-            </w:r>
-            <w:r>
-              <w:rPr>
-                <w:noProof/>
-                <w:webHidden/>
-              </w:rPr>
-              <w:t>6</w:t>
+                <w:lang w:val="en-US"/>
+              </w:rPr>
+              <w:t>Error! Bookmark not defined.</w:t>
             </w:r>
             <w:r>
               <w:rPr>
@@ -2458,7 +3033,7 @@
                 <w:noProof/>
                 <w:webHidden/>
               </w:rPr>
-              <w:t>7</w:t>
+              <w:t>9</w:t>
             </w:r>
             <w:r>
               <w:rPr>
@@ -2547,7 +3122,7 @@
                 <w:noProof/>
                 <w:webHidden/>
               </w:rPr>
-              <w:t>8</w:t>
+              <w:t>10</w:t>
             </w:r>
             <w:r>
               <w:rPr>
@@ -2642,7 +3217,7 @@
                 <w:noProof/>
                 <w:webHidden/>
               </w:rPr>
-              <w:t>8</w:t>
+              <w:t>10</w:t>
             </w:r>
             <w:r>
               <w:rPr>
@@ -2726,20 +3301,17 @@
                 <w:noProof/>
                 <w:webHidden/>
               </w:rPr>
-            </w:r>
-            <w:r>
-              <w:rPr>
+              <w:fldChar w:fldCharType="separate"/>
+            </w:r>
+            <w:r>
+              <w:rPr>
+                <w:b/>
+                <w:bCs/>
                 <w:noProof/>
                 <w:webHidden/>
-              </w:rPr>
-              <w:fldChar w:fldCharType="separate"/>
-            </w:r>
-            <w:r>
-              <w:rPr>
-                <w:noProof/>
-                <w:webHidden/>
-              </w:rPr>
-              <w:t>8</w:t>
+                <w:lang w:val="en-US"/>
+              </w:rPr>
+              <w:t>Error! Bookmark not defined.</w:t>
             </w:r>
             <w:r>
               <w:rPr>
@@ -2834,7 +3406,7 @@
                 <w:noProof/>
                 <w:webHidden/>
               </w:rPr>
-              <w:t>8</w:t>
+              <w:t>10</w:t>
             </w:r>
             <w:r>
               <w:rPr>
@@ -2921,7 +3493,7 @@
                 <w:noProof/>
                 <w:webHidden/>
               </w:rPr>
-              <w:t>9</w:t>
+              <w:t>11</w:t>
             </w:r>
             <w:r>
               <w:rPr>
@@ -3003,20 +3575,17 @@
                 <w:noProof/>
                 <w:webHidden/>
               </w:rPr>
-            </w:r>
-            <w:r>
-              <w:rPr>
+              <w:fldChar w:fldCharType="separate"/>
+            </w:r>
+            <w:r>
+              <w:rPr>
+                <w:b/>
+                <w:bCs/>
                 <w:noProof/>
                 <w:webHidden/>
-              </w:rPr>
-              <w:fldChar w:fldCharType="separate"/>
-            </w:r>
-            <w:r>
-              <w:rPr>
-                <w:noProof/>
-                <w:webHidden/>
-              </w:rPr>
-              <w:t>9</w:t>
+                <w:lang w:val="en-US"/>
+              </w:rPr>
+              <w:t>Error! Bookmark not defined.</w:t>
             </w:r>
             <w:r>
               <w:rPr>
@@ -3111,7 +3680,7 @@
                 <w:noProof/>
                 <w:webHidden/>
               </w:rPr>
-              <w:t>9</w:t>
+              <w:t>11</w:t>
             </w:r>
             <w:r>
               <w:rPr>
@@ -7952,7 +8521,7 @@
 </file>
 
 <file path=word/endnotes.xml><?xml version="1.0" encoding="utf-8"?>
-<w:endnotes xmlns:wpc="http://schemas.microsoft.com/office/word/2010/wordprocessingCanvas" xmlns:cx="http://schemas.microsoft.com/office/drawing/2014/chartex" xmlns:cx1="http://schemas.microsoft.com/office/drawing/2015/9/8/chartex" xmlns:cx2="http://schemas.microsoft.com/office/drawing/2015/10/21/chartex" xmlns:cx3="http://schemas.microsoft.com/office/drawing/2016/5/9/chartex" xmlns:cx4="http://schemas.microsoft.com/office/drawing/2016/5/10/chartex" xmlns:cx5="http://schemas.microsoft.com/office/drawing/2016/5/11/chartex" xmlns:cx6="http://schemas.microsoft.com/office/drawing/2016/5/12/chartex" xmlns:cx7="http://schemas.microsoft.com/office/drawing/2016/5/13/chartex" xmlns:cx8="http://schemas.microsoft.com/office/drawing/2016/5/14/chartex" xmlns:mc="http://schemas.openxmlformats.org/markup-compatibility/2006" xmlns:aink="http://schemas.microsoft.com/office/drawing/2016/ink" xmlns:am3d="http://schemas.microsoft.com/office/drawing/2017/model3d" xmlns:o="urn:schemas-microsoft-com:office:office" xmlns:oel="http://schemas.microsoft.com/office/2019/extlst" xmlns:r="http://schemas.openxmlformats.org/officeDocument/2006/relationships" xmlns:m="http://schemas.openxmlformats.org/officeDocument/2006/math" xmlns:v="urn:schemas-microsoft-com:vml" xmlns:wp14="http://schemas.microsoft.com/office/word/2010/wordprocessingDrawing" xmlns:wp="http://schemas.openxmlformats.org/drawingml/2006/wordprocessingDrawing" xmlns:w10="urn:schemas-microsoft-com:office:word" xmlns:w="http://schemas.openxmlformats.org/wordprocessingml/2006/main" xmlns:w14="http://schemas.microsoft.com/office/word/2010/wordml" xmlns:w15="http://schemas.microsoft.com/office/word/2012/wordml" xmlns:w16cex="http://schemas.microsoft.com/office/word/2018/wordml/cex" xmlns:w16cid="http://schemas.microsoft.com/office/word/2016/wordml/cid" xmlns:w16="http://schemas.microsoft.com/office/word/2018/wordml" xmlns:w16du="http://schemas.microsoft.com/office/word/2023/wordml/word16du" xmlns:w16sdtdh="http://schemas.microsoft.com/office/word/2020/wordml/sdtdatahash" xmlns:w16se="http://schemas.microsoft.com/office/word/2015/wordml/symex" xmlns:wpg="http://schemas.microsoft.com/office/word/2010/wordprocessingGroup" xmlns:wpi="http://schemas.microsoft.com/office/word/2010/wordprocessingInk" xmlns:wne="http://schemas.microsoft.com/office/word/2006/wordml" xmlns:wps="http://schemas.microsoft.com/office/word/2010/wordprocessingShape" mc:Ignorable="w14 w15 w16se w16cid w16 w16cex w16sdtdh w16du wp14">
+<w:endnotes xmlns:wpc="http://schemas.microsoft.com/office/word/2010/wordprocessingCanvas" xmlns:cx="http://schemas.microsoft.com/office/drawing/2014/chartex" xmlns:cx1="http://schemas.microsoft.com/office/drawing/2015/9/8/chartex" xmlns:cx2="http://schemas.microsoft.com/office/drawing/2015/10/21/chartex" xmlns:cx3="http://schemas.microsoft.com/office/drawing/2016/5/9/chartex" xmlns:cx4="http://schemas.microsoft.com/office/drawing/2016/5/10/chartex" xmlns:cx5="http://schemas.microsoft.com/office/drawing/2016/5/11/chartex" xmlns:cx6="http://schemas.microsoft.com/office/drawing/2016/5/12/chartex" xmlns:cx7="http://schemas.microsoft.com/office/drawing/2016/5/13/chartex" xmlns:cx8="http://schemas.microsoft.com/office/drawing/2016/5/14/chartex" xmlns:mc="http://schemas.openxmlformats.org/markup-compatibility/2006" xmlns:aink="http://schemas.microsoft.com/office/drawing/2016/ink" xmlns:am3d="http://schemas.microsoft.com/office/drawing/2017/model3d" xmlns:o="urn:schemas-microsoft-com:office:office" xmlns:oel="http://schemas.microsoft.com/office/2019/extlst" xmlns:r="http://schemas.openxmlformats.org/officeDocument/2006/relationships" xmlns:m="http://schemas.openxmlformats.org/officeDocument/2006/math" xmlns:v="urn:schemas-microsoft-com:vml" xmlns:wp14="http://schemas.microsoft.com/office/word/2010/wordprocessingDrawing" xmlns:wp="http://schemas.openxmlformats.org/drawingml/2006/wordprocessingDrawing" xmlns:w10="urn:schemas-microsoft-com:office:word" xmlns:w="http://schemas.openxmlformats.org/wordprocessingml/2006/main" xmlns:w14="http://schemas.microsoft.com/office/word/2010/wordml" xmlns:w15="http://schemas.microsoft.com/office/word/2012/wordml" xmlns:w16cex="http://schemas.microsoft.com/office/word/2018/wordml/cex" xmlns:w16cid="http://schemas.microsoft.com/office/word/2016/wordml/cid" xmlns:w16="http://schemas.microsoft.com/office/word/2018/wordml" xmlns:w16du="http://schemas.microsoft.com/office/word/2023/wordml/word16du" xmlns:w16sdtdh="http://schemas.microsoft.com/office/word/2020/wordml/sdtdatahash" xmlns:w16sdtfl="http://schemas.microsoft.com/office/word/2024/wordml/sdtformatlock" xmlns:w16se="http://schemas.microsoft.com/office/word/2015/wordml/symex" xmlns:wpg="http://schemas.microsoft.com/office/word/2010/wordprocessingGroup" xmlns:wpi="http://schemas.microsoft.com/office/word/2010/wordprocessingInk" xmlns:wne="http://schemas.microsoft.com/office/word/2006/wordml" xmlns:wps="http://schemas.microsoft.com/office/word/2010/wordprocessingShape" mc:Ignorable="w14 w15 w16se w16cid w16 w16cex w16sdtdh w16sdtfl w16du wp14">
   <w:endnote w:type="separator" w:id="-1">
     <w:p>
       <w:r>
@@ -7971,7 +8540,7 @@
 </file>
 
 <file path=word/footer1.xml><?xml version="1.0" encoding="utf-8"?>
-<w:ftr xmlns:wpc="http://schemas.microsoft.com/office/word/2010/wordprocessingCanvas" xmlns:cx="http://schemas.microsoft.com/office/drawing/2014/chartex" xmlns:cx1="http://schemas.microsoft.com/office/drawing/2015/9/8/chartex" xmlns:cx2="http://schemas.microsoft.com/office/drawing/2015/10/21/chartex" xmlns:cx3="http://schemas.microsoft.com/office/drawing/2016/5/9/chartex" xmlns:cx4="http://schemas.microsoft.com/office/drawing/2016/5/10/chartex" xmlns:cx5="http://schemas.microsoft.com/office/drawing/2016/5/11/chartex" xmlns:cx6="http://schemas.microsoft.com/office/drawing/2016/5/12/chartex" xmlns:cx7="http://schemas.microsoft.com/office/drawing/2016/5/13/chartex" xmlns:cx8="http://schemas.microsoft.com/office/drawing/2016/5/14/chartex" xmlns:mc="http://schemas.openxmlformats.org/markup-compatibility/2006" xmlns:aink="http://schemas.microsoft.com/office/drawing/2016/ink" xmlns:am3d="http://schemas.microsoft.com/office/drawing/2017/model3d" xmlns:o="urn:schemas-microsoft-com:office:office" xmlns:oel="http://schemas.microsoft.com/office/2019/extlst" xmlns:r="http://schemas.openxmlformats.org/officeDocument/2006/relationships" xmlns:m="http://schemas.openxmlformats.org/officeDocument/2006/math" xmlns:v="urn:schemas-microsoft-com:vml" xmlns:wp14="http://schemas.microsoft.com/office/word/2010/wordprocessingDrawing" xmlns:wp="http://schemas.openxmlformats.org/drawingml/2006/wordprocessingDrawing" xmlns:w10="urn:schemas-microsoft-com:office:word" xmlns:w="http://schemas.openxmlformats.org/wordprocessingml/2006/main" xmlns:w14="http://schemas.microsoft.com/office/word/2010/wordml" xmlns:w15="http://schemas.microsoft.com/office/word/2012/wordml" xmlns:w16cex="http://schemas.microsoft.com/office/word/2018/wordml/cex" xmlns:w16cid="http://schemas.microsoft.com/office/word/2016/wordml/cid" xmlns:w16="http://schemas.microsoft.com/office/word/2018/wordml" xmlns:w16du="http://schemas.microsoft.com/office/word/2023/wordml/word16du" xmlns:w16sdtdh="http://schemas.microsoft.com/office/word/2020/wordml/sdtdatahash" xmlns:w16se="http://schemas.microsoft.com/office/word/2015/wordml/symex" xmlns:wpg="http://schemas.microsoft.com/office/word/2010/wordprocessingGroup" xmlns:wpi="http://schemas.microsoft.com/office/word/2010/wordprocessingInk" xmlns:wne="http://schemas.microsoft.com/office/word/2006/wordml" xmlns:wps="http://schemas.microsoft.com/office/word/2010/wordprocessingShape" mc:Ignorable="w14 w15 w16se w16cid w16 w16cex w16sdtdh w16du wp14">
+<w:ftr xmlns:wpc="http://schemas.microsoft.com/office/word/2010/wordprocessingCanvas" xmlns:cx="http://schemas.microsoft.com/office/drawing/2014/chartex" xmlns:cx1="http://schemas.microsoft.com/office/drawing/2015/9/8/chartex" xmlns:cx2="http://schemas.microsoft.com/office/drawing/2015/10/21/chartex" xmlns:cx3="http://schemas.microsoft.com/office/drawing/2016/5/9/chartex" xmlns:cx4="http://schemas.microsoft.com/office/drawing/2016/5/10/chartex" xmlns:cx5="http://schemas.microsoft.com/office/drawing/2016/5/11/chartex" xmlns:cx6="http://schemas.microsoft.com/office/drawing/2016/5/12/chartex" xmlns:cx7="http://schemas.microsoft.com/office/drawing/2016/5/13/chartex" xmlns:cx8="http://schemas.microsoft.com/office/drawing/2016/5/14/chartex" xmlns:mc="http://schemas.openxmlformats.org/markup-compatibility/2006" xmlns:aink="http://schemas.microsoft.com/office/drawing/2016/ink" xmlns:am3d="http://schemas.microsoft.com/office/drawing/2017/model3d" xmlns:o="urn:schemas-microsoft-com:office:office" xmlns:oel="http://schemas.microsoft.com/office/2019/extlst" xmlns:r="http://schemas.openxmlformats.org/officeDocument/2006/relationships" xmlns:m="http://schemas.openxmlformats.org/officeDocument/2006/math" xmlns:v="urn:schemas-microsoft-com:vml" xmlns:wp14="http://schemas.microsoft.com/office/word/2010/wordprocessingDrawing" xmlns:wp="http://schemas.openxmlformats.org/drawingml/2006/wordprocessingDrawing" xmlns:w10="urn:schemas-microsoft-com:office:word" xmlns:w="http://schemas.openxmlformats.org/wordprocessingml/2006/main" xmlns:w14="http://schemas.microsoft.com/office/word/2010/wordml" xmlns:w15="http://schemas.microsoft.com/office/word/2012/wordml" xmlns:w16cex="http://schemas.microsoft.com/office/word/2018/wordml/cex" xmlns:w16cid="http://schemas.microsoft.com/office/word/2016/wordml/cid" xmlns:w16="http://schemas.microsoft.com/office/word/2018/wordml" xmlns:w16du="http://schemas.microsoft.com/office/word/2023/wordml/word16du" xmlns:w16sdtdh="http://schemas.microsoft.com/office/word/2020/wordml/sdtdatahash" xmlns:w16sdtfl="http://schemas.microsoft.com/office/word/2024/wordml/sdtformatlock" xmlns:w16se="http://schemas.microsoft.com/office/word/2015/wordml/symex" xmlns:wpg="http://schemas.microsoft.com/office/word/2010/wordprocessingGroup" xmlns:wpi="http://schemas.microsoft.com/office/word/2010/wordprocessingInk" xmlns:wne="http://schemas.microsoft.com/office/word/2006/wordml" xmlns:wps="http://schemas.microsoft.com/office/word/2010/wordprocessingShape" mc:Ignorable="w14 w15 w16se w16cid w16 w16cex w16sdtdh w16sdtfl w16du wp14">
   <w:p>
     <w:pPr>
       <w:tabs>
@@ -8125,7 +8694,7 @@
 </file>
 
 <file path=word/footnotes.xml><?xml version="1.0" encoding="utf-8"?>
-<w:footnotes xmlns:wpc="http://schemas.microsoft.com/office/word/2010/wordprocessingCanvas" xmlns:cx="http://schemas.microsoft.com/office/drawing/2014/chartex" xmlns:cx1="http://schemas.microsoft.com/office/drawing/2015/9/8/chartex" xmlns:cx2="http://schemas.microsoft.com/office/drawing/2015/10/21/chartex" xmlns:cx3="http://schemas.microsoft.com/office/drawing/2016/5/9/chartex" xmlns:cx4="http://schemas.microsoft.com/office/drawing/2016/5/10/chartex" xmlns:cx5="http://schemas.microsoft.com/office/drawing/2016/5/11/chartex" xmlns:cx6="http://schemas.microsoft.com/office/drawing/2016/5/12/chartex" xmlns:cx7="http://schemas.microsoft.com/office/drawing/2016/5/13/chartex" xmlns:cx8="http://schemas.microsoft.com/office/drawing/2016/5/14/chartex" xmlns:mc="http://schemas.openxmlformats.org/markup-compatibility/2006" xmlns:aink="http://schemas.microsoft.com/office/drawing/2016/ink" xmlns:am3d="http://schemas.microsoft.com/office/drawing/2017/model3d" xmlns:o="urn:schemas-microsoft-com:office:office" xmlns:oel="http://schemas.microsoft.com/office/2019/extlst" xmlns:r="http://schemas.openxmlformats.org/officeDocument/2006/relationships" xmlns:m="http://schemas.openxmlformats.org/officeDocument/2006/math" xmlns:v="urn:schemas-microsoft-com:vml" xmlns:wp14="http://schemas.microsoft.com/office/word/2010/wordprocessingDrawing" xmlns:wp="http://schemas.openxmlformats.org/drawingml/2006/wordprocessingDrawing" xmlns:w10="urn:schemas-microsoft-com:office:word" xmlns:w="http://schemas.openxmlformats.org/wordprocessingml/2006/main" xmlns:w14="http://schemas.microsoft.com/office/word/2010/wordml" xmlns:w15="http://schemas.microsoft.com/office/word/2012/wordml" xmlns:w16cex="http://schemas.microsoft.com/office/word/2018/wordml/cex" xmlns:w16cid="http://schemas.microsoft.com/office/word/2016/wordml/cid" xmlns:w16="http://schemas.microsoft.com/office/word/2018/wordml" xmlns:w16du="http://schemas.microsoft.com/office/word/2023/wordml/word16du" xmlns:w16sdtdh="http://schemas.microsoft.com/office/word/2020/wordml/sdtdatahash" xmlns:w16se="http://schemas.microsoft.com/office/word/2015/wordml/symex" xmlns:wpg="http://schemas.microsoft.com/office/word/2010/wordprocessingGroup" xmlns:wpi="http://schemas.microsoft.com/office/word/2010/wordprocessingInk" xmlns:wne="http://schemas.microsoft.com/office/word/2006/wordml" xmlns:wps="http://schemas.microsoft.com/office/word/2010/wordprocessingShape" mc:Ignorable="w14 w15 w16se w16cid w16 w16cex w16sdtdh w16du wp14">
+<w:footnotes xmlns:wpc="http://schemas.microsoft.com/office/word/2010/wordprocessingCanvas" xmlns:cx="http://schemas.microsoft.com/office/drawing/2014/chartex" xmlns:cx1="http://schemas.microsoft.com/office/drawing/2015/9/8/chartex" xmlns:cx2="http://schemas.microsoft.com/office/drawing/2015/10/21/chartex" xmlns:cx3="http://schemas.microsoft.com/office/drawing/2016/5/9/chartex" xmlns:cx4="http://schemas.microsoft.com/office/drawing/2016/5/10/chartex" xmlns:cx5="http://schemas.microsoft.com/office/drawing/2016/5/11/chartex" xmlns:cx6="http://schemas.microsoft.com/office/drawing/2016/5/12/chartex" xmlns:cx7="http://schemas.microsoft.com/office/drawing/2016/5/13/chartex" xmlns:cx8="http://schemas.microsoft.com/office/drawing/2016/5/14/chartex" xmlns:mc="http://schemas.openxmlformats.org/markup-compatibility/2006" xmlns:aink="http://schemas.microsoft.com/office/drawing/2016/ink" xmlns:am3d="http://schemas.microsoft.com/office/drawing/2017/model3d" xmlns:o="urn:schemas-microsoft-com:office:office" xmlns:oel="http://schemas.microsoft.com/office/2019/extlst" xmlns:r="http://schemas.openxmlformats.org/officeDocument/2006/relationships" xmlns:m="http://schemas.openxmlformats.org/officeDocument/2006/math" xmlns:v="urn:schemas-microsoft-com:vml" xmlns:wp14="http://schemas.microsoft.com/office/word/2010/wordprocessingDrawing" xmlns:wp="http://schemas.openxmlformats.org/drawingml/2006/wordprocessingDrawing" xmlns:w10="urn:schemas-microsoft-com:office:word" xmlns:w="http://schemas.openxmlformats.org/wordprocessingml/2006/main" xmlns:w14="http://schemas.microsoft.com/office/word/2010/wordml" xmlns:w15="http://schemas.microsoft.com/office/word/2012/wordml" xmlns:w16cex="http://schemas.microsoft.com/office/word/2018/wordml/cex" xmlns:w16cid="http://schemas.microsoft.com/office/word/2016/wordml/cid" xmlns:w16="http://schemas.microsoft.com/office/word/2018/wordml" xmlns:w16du="http://schemas.microsoft.com/office/word/2023/wordml/word16du" xmlns:w16sdtdh="http://schemas.microsoft.com/office/word/2020/wordml/sdtdatahash" xmlns:w16sdtfl="http://schemas.microsoft.com/office/word/2024/wordml/sdtformatlock" xmlns:w16se="http://schemas.microsoft.com/office/word/2015/wordml/symex" xmlns:wpg="http://schemas.microsoft.com/office/word/2010/wordprocessingGroup" xmlns:wpi="http://schemas.microsoft.com/office/word/2010/wordprocessingInk" xmlns:wne="http://schemas.microsoft.com/office/word/2006/wordml" xmlns:wps="http://schemas.microsoft.com/office/word/2010/wordprocessingShape" mc:Ignorable="w14 w15 w16se w16cid w16 w16cex w16sdtdh w16sdtfl w16du wp14">
   <w:footnote w:type="separator" w:id="-1">
     <w:p>
       <w:r>
@@ -8144,7 +8713,7 @@
 </file>
 
 <file path=word/numbering.xml><?xml version="1.0" encoding="utf-8"?>
-<w:numbering xmlns:wpc="http://schemas.microsoft.com/office/word/2010/wordprocessingCanvas" xmlns:cx="http://schemas.microsoft.com/office/drawing/2014/chartex" xmlns:cx1="http://schemas.microsoft.com/office/drawing/2015/9/8/chartex" xmlns:cx2="http://schemas.microsoft.com/office/drawing/2015/10/21/chartex" xmlns:cx3="http://schemas.microsoft.com/office/drawing/2016/5/9/chartex" xmlns:cx4="http://schemas.microsoft.com/office/drawing/2016/5/10/chartex" xmlns:cx5="http://schemas.microsoft.com/office/drawing/2016/5/11/chartex" xmlns:cx6="http://schemas.microsoft.com/office/drawing/2016/5/12/chartex" xmlns:cx7="http://schemas.microsoft.com/office/drawing/2016/5/13/chartex" xmlns:cx8="http://schemas.microsoft.com/office/drawing/2016/5/14/chartex" xmlns:mc="http://schemas.openxmlformats.org/markup-compatibility/2006" xmlns:aink="http://schemas.microsoft.com/office/drawing/2016/ink" xmlns:am3d="http://schemas.microsoft.com/office/drawing/2017/model3d" xmlns:o="urn:schemas-microsoft-com:office:office" xmlns:oel="http://schemas.microsoft.com/office/2019/extlst" xmlns:r="http://schemas.openxmlformats.org/officeDocument/2006/relationships" xmlns:m="http://schemas.openxmlformats.org/officeDocument/2006/math" xmlns:v="urn:schemas-microsoft-com:vml" xmlns:wp14="http://schemas.microsoft.com/office/word/2010/wordprocessingDrawing" xmlns:wp="http://schemas.openxmlformats.org/drawingml/2006/wordprocessingDrawing" xmlns:w10="urn:schemas-microsoft-com:office:word" xmlns:w="http://schemas.openxmlformats.org/wordprocessingml/2006/main" xmlns:w14="http://schemas.microsoft.com/office/word/2010/wordml" xmlns:w15="http://schemas.microsoft.com/office/word/2012/wordml" xmlns:w16cex="http://schemas.microsoft.com/office/word/2018/wordml/cex" xmlns:w16cid="http://schemas.microsoft.com/office/word/2016/wordml/cid" xmlns:w16="http://schemas.microsoft.com/office/word/2018/wordml" xmlns:w16du="http://schemas.microsoft.com/office/word/2023/wordml/word16du" xmlns:w16sdtdh="http://schemas.microsoft.com/office/word/2020/wordml/sdtdatahash" xmlns:w16se="http://schemas.microsoft.com/office/word/2015/wordml/symex" xmlns:wpg="http://schemas.microsoft.com/office/word/2010/wordprocessingGroup" xmlns:wpi="http://schemas.microsoft.com/office/word/2010/wordprocessingInk" xmlns:wne="http://schemas.microsoft.com/office/word/2006/wordml" xmlns:wps="http://schemas.microsoft.com/office/word/2010/wordprocessingShape" mc:Ignorable="w14 w15 w16se w16cid w16 w16cex w16sdtdh w16du wp14">
+<w:numbering xmlns:wpc="http://schemas.microsoft.com/office/word/2010/wordprocessingCanvas" xmlns:cx="http://schemas.microsoft.com/office/drawing/2014/chartex" xmlns:cx1="http://schemas.microsoft.com/office/drawing/2015/9/8/chartex" xmlns:cx2="http://schemas.microsoft.com/office/drawing/2015/10/21/chartex" xmlns:cx3="http://schemas.microsoft.com/office/drawing/2016/5/9/chartex" xmlns:cx4="http://schemas.microsoft.com/office/drawing/2016/5/10/chartex" xmlns:cx5="http://schemas.microsoft.com/office/drawing/2016/5/11/chartex" xmlns:cx6="http://schemas.microsoft.com/office/drawing/2016/5/12/chartex" xmlns:cx7="http://schemas.microsoft.com/office/drawing/2016/5/13/chartex" xmlns:cx8="http://schemas.microsoft.com/office/drawing/2016/5/14/chartex" xmlns:mc="http://schemas.openxmlformats.org/markup-compatibility/2006" xmlns:aink="http://schemas.microsoft.com/office/drawing/2016/ink" xmlns:am3d="http://schemas.microsoft.com/office/drawing/2017/model3d" xmlns:o="urn:schemas-microsoft-com:office:office" xmlns:oel="http://schemas.microsoft.com/office/2019/extlst" xmlns:r="http://schemas.openxmlformats.org/officeDocument/2006/relationships" xmlns:m="http://schemas.openxmlformats.org/officeDocument/2006/math" xmlns:v="urn:schemas-microsoft-com:vml" xmlns:wp14="http://schemas.microsoft.com/office/word/2010/wordprocessingDrawing" xmlns:wp="http://schemas.openxmlformats.org/drawingml/2006/wordprocessingDrawing" xmlns:w10="urn:schemas-microsoft-com:office:word" xmlns:w="http://schemas.openxmlformats.org/wordprocessingml/2006/main" xmlns:w14="http://schemas.microsoft.com/office/word/2010/wordml" xmlns:w15="http://schemas.microsoft.com/office/word/2012/wordml" xmlns:w16cex="http://schemas.microsoft.com/office/word/2018/wordml/cex" xmlns:w16cid="http://schemas.microsoft.com/office/word/2016/wordml/cid" xmlns:w16="http://schemas.microsoft.com/office/word/2018/wordml" xmlns:w16du="http://schemas.microsoft.com/office/word/2023/wordml/word16du" xmlns:w16sdtdh="http://schemas.microsoft.com/office/word/2020/wordml/sdtdatahash" xmlns:w16sdtfl="http://schemas.microsoft.com/office/word/2024/wordml/sdtformatlock" xmlns:w16se="http://schemas.microsoft.com/office/word/2015/wordml/symex" xmlns:wpg="http://schemas.microsoft.com/office/word/2010/wordprocessingGroup" xmlns:wpi="http://schemas.microsoft.com/office/word/2010/wordprocessingInk" xmlns:wne="http://schemas.microsoft.com/office/word/2006/wordml" xmlns:wps="http://schemas.microsoft.com/office/word/2010/wordprocessingShape" mc:Ignorable="w14 w15 w16se w16cid w16 w16cex w16sdtdh w16sdtfl w16du wp14">
   <w:abstractNum w:abstractNumId="0" w15:restartNumberingAfterBreak="0">
     <w:nsid w:val="FFFFFF88"/>
     <w:multiLevelType w:val="singleLevel"/>
@@ -13318,7 +13887,7 @@
 </file>
 
 <file path=word/styles.xml><?xml version="1.0" encoding="utf-8"?>
-<w:styles xmlns:mc="http://schemas.openxmlformats.org/markup-compatibility/2006" xmlns:r="http://schemas.openxmlformats.org/officeDocument/2006/relationships" xmlns:w="http://schemas.openxmlformats.org/wordprocessingml/2006/main" xmlns:w14="http://schemas.microsoft.com/office/word/2010/wordml" xmlns:w15="http://schemas.microsoft.com/office/word/2012/wordml" xmlns:w16cex="http://schemas.microsoft.com/office/word/2018/wordml/cex" xmlns:w16cid="http://schemas.microsoft.com/office/word/2016/wordml/cid" xmlns:w16="http://schemas.microsoft.com/office/word/2018/wordml" xmlns:w16du="http://schemas.microsoft.com/office/word/2023/wordml/word16du" xmlns:w16sdtdh="http://schemas.microsoft.com/office/word/2020/wordml/sdtdatahash" xmlns:w16se="http://schemas.microsoft.com/office/word/2015/wordml/symex" mc:Ignorable="w14 w15 w16se w16cid w16 w16cex w16sdtdh w16du">
+<w:styles xmlns:mc="http://schemas.openxmlformats.org/markup-compatibility/2006" xmlns:r="http://schemas.openxmlformats.org/officeDocument/2006/relationships" xmlns:w="http://schemas.openxmlformats.org/wordprocessingml/2006/main" xmlns:w14="http://schemas.microsoft.com/office/word/2010/wordml" xmlns:w15="http://schemas.microsoft.com/office/word/2012/wordml" xmlns:w16cex="http://schemas.microsoft.com/office/word/2018/wordml/cex" xmlns:w16cid="http://schemas.microsoft.com/office/word/2016/wordml/cid" xmlns:w16="http://schemas.microsoft.com/office/word/2018/wordml" xmlns:w16du="http://schemas.microsoft.com/office/word/2023/wordml/word16du" xmlns:w16sdtdh="http://schemas.microsoft.com/office/word/2020/wordml/sdtdatahash" xmlns:w16sdtfl="http://schemas.microsoft.com/office/word/2024/wordml/sdtformatlock" xmlns:w16se="http://schemas.microsoft.com/office/word/2015/wordml/symex" mc:Ignorable="w14 w15 w16se w16cid w16 w16cex w16sdtdh w16sdtfl w16du">
   <w:docDefaults>
     <w:rPrDefault>
       <w:rPr>
@@ -14557,10 +15126,21 @@
 </file>
 
 <file path=customXml/item1.xml><?xml version="1.0" encoding="utf-8"?>
-<b:Sources xmlns:b="http://schemas.openxmlformats.org/officeDocument/2006/bibliography" xmlns="http://schemas.openxmlformats.org/officeDocument/2006/bibliography" SelectedStyle="\APASixthEditionOfficeOnline.xsl" StyleName="APA" Version="6"/>
+<?mso-contentType ?>
+<FormTemplates xmlns="http://schemas.microsoft.com/sharepoint/v3/contenttype/forms">
+  <Display>DocumentLibraryForm</Display>
+  <Edit>DocumentLibraryForm</Edit>
+  <New>DocumentLibraryForm</New>
+</FormTemplates>
 </file>
 
 <file path=customXml/item2.xml><?xml version="1.0" encoding="utf-8"?>
+<p:properties xmlns:p="http://schemas.microsoft.com/office/2006/metadata/properties" xmlns:xsi="http://www.w3.org/2001/XMLSchema-instance" xmlns:pc="http://schemas.microsoft.com/office/infopath/2007/PartnerControls">
+  <documentManagement/>
+</p:properties>
+</file>
+
+<file path=customXml/item3.xml><?xml version="1.0" encoding="utf-8"?>
 <ct:contentTypeSchema xmlns:ct="http://schemas.microsoft.com/office/2006/metadata/contentType" xmlns:ma="http://schemas.microsoft.com/office/2006/metadata/properties/metaAttributes" ct:_="" ma:_="" ma:contentTypeName="Document" ma:contentTypeID="0x0101004A6938A6D16A9F41A168DCB1E561FC37" ma:contentTypeVersion="0" ma:contentTypeDescription="Create a new document." ma:contentTypeScope="" ma:versionID="a301393c779a92aaeb722f4b266d6b84">
   <xsd:schema xmlns:xsd="http://www.w3.org/2001/XMLSchema" xmlns:xs="http://www.w3.org/2001/XMLSchema" xmlns:p="http://schemas.microsoft.com/office/2006/metadata/properties" targetNamespace="http://schemas.microsoft.com/office/2006/metadata/properties" ma:root="true" ma:fieldsID="067e30616eeadeb776f014c5fbcfd813">
     <xsd:element name="properties">
@@ -14674,30 +15254,28 @@
 </ct:contentTypeSchema>
 </file>
 
-<file path=customXml/item3.xml><?xml version="1.0" encoding="utf-8"?>
-<p:properties xmlns:p="http://schemas.microsoft.com/office/2006/metadata/properties" xmlns:xsi="http://www.w3.org/2001/XMLSchema-instance" xmlns:pc="http://schemas.microsoft.com/office/infopath/2007/PartnerControls">
-  <documentManagement/>
-</p:properties>
-</file>
-
 <file path=customXml/item4.xml><?xml version="1.0" encoding="utf-8"?>
-<?mso-contentType ?>
-<FormTemplates xmlns="http://schemas.microsoft.com/sharepoint/v3/contenttype/forms">
-  <Display>DocumentLibraryForm</Display>
-  <Edit>DocumentLibraryForm</Edit>
-  <New>DocumentLibraryForm</New>
-</FormTemplates>
+<b:Sources xmlns:b="http://schemas.openxmlformats.org/officeDocument/2006/bibliography" xmlns="http://schemas.openxmlformats.org/officeDocument/2006/bibliography" SelectedStyle="\APASixthEditionOfficeOnline.xsl" StyleName="APA" Version="6"/>
 </file>
 
 <file path=customXml/itemProps1.xml><?xml version="1.0" encoding="utf-8"?>
-<ds:datastoreItem xmlns:ds="http://schemas.openxmlformats.org/officeDocument/2006/customXml" ds:itemID="{AED06569-D703-4CEB-98AE-08845890B420}">
+<ds:datastoreItem xmlns:ds="http://schemas.openxmlformats.org/officeDocument/2006/customXml" ds:itemID="{8D559B33-4825-405B-ACEB-6F229225D325}">
   <ds:schemaRefs>
-    <ds:schemaRef ds:uri="http://schemas.openxmlformats.org/officeDocument/2006/bibliography"/>
+    <ds:schemaRef ds:uri="http://schemas.microsoft.com/sharepoint/v3/contenttype/forms"/>
   </ds:schemaRefs>
 </ds:datastoreItem>
 </file>
 
 <file path=customXml/itemProps2.xml><?xml version="1.0" encoding="utf-8"?>
+<ds:datastoreItem xmlns:ds="http://schemas.openxmlformats.org/officeDocument/2006/customXml" ds:itemID="{AC94A26D-82EB-45B7-AEA3-129FBDD1FCEB}">
+  <ds:schemaRefs>
+    <ds:schemaRef ds:uri="http://schemas.microsoft.com/office/2006/metadata/properties"/>
+    <ds:schemaRef ds:uri="http://schemas.microsoft.com/office/infopath/2007/PartnerControls"/>
+  </ds:schemaRefs>
+</ds:datastoreItem>
+</file>
+
+<file path=customXml/itemProps3.xml><?xml version="1.0" encoding="utf-8"?>
 <ds:datastoreItem xmlns:ds="http://schemas.openxmlformats.org/officeDocument/2006/customXml" ds:itemID="{113DB896-E076-406C-ADC6-3AA564182A16}">
   <ds:schemaRefs>
     <ds:schemaRef ds:uri="http://schemas.microsoft.com/office/2006/metadata/contentType"/>
@@ -14713,19 +15291,10 @@
 </ds:datastoreItem>
 </file>
 
-<file path=customXml/itemProps3.xml><?xml version="1.0" encoding="utf-8"?>
-<ds:datastoreItem xmlns:ds="http://schemas.openxmlformats.org/officeDocument/2006/customXml" ds:itemID="{AC94A26D-82EB-45B7-AEA3-129FBDD1FCEB}">
+<file path=customXml/itemProps4.xml><?xml version="1.0" encoding="utf-8"?>
+<ds:datastoreItem xmlns:ds="http://schemas.openxmlformats.org/officeDocument/2006/customXml" ds:itemID="{AED06569-D703-4CEB-98AE-08845890B420}">
   <ds:schemaRefs>
-    <ds:schemaRef ds:uri="http://schemas.microsoft.com/office/2006/metadata/properties"/>
-    <ds:schemaRef ds:uri="http://schemas.microsoft.com/office/infopath/2007/PartnerControls"/>
-  </ds:schemaRefs>
-</ds:datastoreItem>
-</file>
-
-<file path=customXml/itemProps4.xml><?xml version="1.0" encoding="utf-8"?>
-<ds:datastoreItem xmlns:ds="http://schemas.openxmlformats.org/officeDocument/2006/customXml" ds:itemID="{8D559B33-4825-405B-ACEB-6F229225D325}">
-  <ds:schemaRefs>
-    <ds:schemaRef ds:uri="http://schemas.microsoft.com/sharepoint/v3/contenttype/forms"/>
+    <ds:schemaRef ds:uri="http://schemas.openxmlformats.org/officeDocument/2006/bibliography"/>
   </ds:schemaRefs>
 </ds:datastoreItem>
 </file>
</xml_diff>